<commit_message>
fix(backend): enhanced visualisation and logic
</commit_message>
<xml_diff>
--- a/public/files/first/A7_E_BTS_liblock.docx
+++ b/public/files/first/A7_E_BTS_liblock.docx
@@ -627,25 +627,7 @@
           <w:sz w:val="20"/>
           <w:szCs w:val="20"/>
         </w:rPr>
-        <w:t xml:space="preserve"> </w:t>
-      </w:r>
-      <w:proofErr w:type="gramStart"/>
-      <w:r>
-        <w:rPr>
-          <w:rFonts w:ascii="Arial" w:hAnsi="Arial"/>
-          <w:sz w:val="20"/>
-          <w:szCs w:val="20"/>
-        </w:rPr>
-        <w:t>qu’elle</w:t>
-      </w:r>
-      <w:proofErr w:type="gramEnd"/>
-      <w:r>
-        <w:rPr>
-          <w:rFonts w:ascii="Arial" w:hAnsi="Arial"/>
-          <w:sz w:val="20"/>
-          <w:szCs w:val="20"/>
-        </w:rPr>
-        <w:t xml:space="preserve"> va interroger :</w:t>
+        <w:t xml:space="preserve"> qu’elle va interroger :</w:t>
       </w:r>
     </w:p>
     <w:p>
@@ -952,25 +934,7 @@
           <w:sz w:val="20"/>
           <w:szCs w:val="20"/>
         </w:rPr>
-        <w:t xml:space="preserve"> peut être amenée à étendre l'interrogation à la maîtrise de l'environnement technologique </w:t>
-      </w:r>
-      <w:proofErr w:type="gramStart"/>
-      <w:r>
-        <w:rPr>
-          <w:rFonts w:ascii="Arial" w:hAnsi="Arial"/>
-          <w:sz w:val="20"/>
-          <w:szCs w:val="20"/>
-        </w:rPr>
-        <w:t>présenté</w:t>
-      </w:r>
-      <w:proofErr w:type="gramEnd"/>
-      <w:r>
-        <w:rPr>
-          <w:rFonts w:ascii="Arial" w:hAnsi="Arial"/>
-          <w:sz w:val="20"/>
-          <w:szCs w:val="20"/>
-        </w:rPr>
-        <w:t xml:space="preserve"> </w:t>
+        <w:t xml:space="preserve"> peut être amenée à étendre l'interrogation à la maîtrise de l'environnement technologique présenté </w:t>
       </w:r>
       <w:r>
         <w:rPr>
@@ -6873,6 +6837,14 @@
                 <w:sz w:val="20"/>
                 <w:szCs w:val="24"/>
               </w:rPr>
+              <w:fldChar w:fldCharType="separate"/>
+            </w:r>
+            <w:r>
+              <w:rPr>
+                <w:b/>
+                <w:sz w:val="20"/>
+                <w:szCs w:val="24"/>
+              </w:rPr>
               <w:fldChar w:fldCharType="end"/>
             </w:r>
             <w:r>
@@ -7064,6 +7036,14 @@
                 <w:b/>
                 <w:sz w:val="20"/>
               </w:rPr>
+              <w:fldChar w:fldCharType="separate"/>
+            </w:r>
+            <w:r>
+              <w:rPr>
+                <w:rFonts w:ascii="Arial" w:hAnsi="Arial" w:cs="Arial"/>
+                <w:b/>
+                <w:sz w:val="20"/>
+              </w:rPr>
               <w:fldChar w:fldCharType="end"/>
             </w:r>
             <w:r>
@@ -7238,6 +7218,14 @@
                 <w:b/>
                 <w:sz w:val="20"/>
               </w:rPr>
+              <w:fldChar w:fldCharType="separate"/>
+            </w:r>
+            <w:r>
+              <w:rPr>
+                <w:rFonts w:ascii="Arial" w:hAnsi="Arial" w:cs="Arial"/>
+                <w:b/>
+                <w:sz w:val="20"/>
+              </w:rPr>
               <w:fldChar w:fldCharType="end"/>
             </w:r>
             <w:r>
@@ -7352,49 +7340,7 @@
                 <w:rFonts w:ascii="Arial" w:hAnsi="Arial" w:cs="Arial"/>
                 <w:sz w:val="20"/>
               </w:rPr>
-              <w:t>Résultat attendu : Un site web recensant des informations sur la Blockchain, avec une concentration sur certains acteur</w:t>
-            </w:r>
-            <w:r>
-              <w:rPr>
-                <w:rFonts w:ascii="Arial" w:hAnsi="Arial" w:cs="Arial"/>
-                <w:sz w:val="20"/>
-              </w:rPr>
-              <w:t>s</w:t>
-            </w:r>
-            <w:r>
-              <w:rPr>
-                <w:rFonts w:ascii="Arial" w:hAnsi="Arial" w:cs="Arial"/>
-                <w:sz w:val="20"/>
-              </w:rPr>
-              <w:t xml:space="preserve"> majoritaire</w:t>
-            </w:r>
-            <w:r>
-              <w:rPr>
-                <w:rFonts w:ascii="Arial" w:hAnsi="Arial" w:cs="Arial"/>
-                <w:sz w:val="20"/>
-              </w:rPr>
-              <w:t>s</w:t>
-            </w:r>
-            <w:r>
-              <w:rPr>
-                <w:rFonts w:ascii="Arial" w:hAnsi="Arial" w:cs="Arial"/>
-                <w:sz w:val="20"/>
-              </w:rPr>
-              <w:t xml:space="preserve"> de l’écosystème, avec des descriptions, des statistique</w:t>
-            </w:r>
-            <w:r>
-              <w:rPr>
-                <w:rFonts w:ascii="Arial" w:hAnsi="Arial" w:cs="Arial"/>
-                <w:sz w:val="20"/>
-              </w:rPr>
-              <w:t>s</w:t>
-            </w:r>
-            <w:r>
-              <w:rPr>
-                <w:rFonts w:ascii="Arial" w:hAnsi="Arial" w:cs="Arial"/>
-                <w:sz w:val="20"/>
-              </w:rPr>
-              <w:t xml:space="preserve"> &amp; des questionnaires.</w:t>
+              <w:t>Résultat attendu : Un site web recensant des informations sur la Blockchain, avec une concentration sur certains acteurs majoritaires de l’écosystème, avec des descriptions, des statistiques &amp; des questionnaires.</w:t>
             </w:r>
           </w:p>
           <w:p>
@@ -7520,6 +7466,30 @@
                 <w:sz w:val="20"/>
               </w:rPr>
             </w:pPr>
+            <w:r>
+              <w:rPr>
+                <w:rFonts w:ascii="Arial" w:hAnsi="Arial" w:cs="Arial"/>
+                <w:b/>
+                <w:sz w:val="20"/>
+              </w:rPr>
+              <w:t>Doc</w:t>
+            </w:r>
+            <w:r>
+              <w:rPr>
+                <w:rFonts w:ascii="Arial" w:hAnsi="Arial" w:cs="Arial"/>
+                <w:b/>
+                <w:sz w:val="20"/>
+              </w:rPr>
+              <w:t>umentation</w:t>
+            </w:r>
+            <w:r>
+              <w:rPr>
+                <w:rFonts w:ascii="Arial" w:hAnsi="Arial" w:cs="Arial"/>
+                <w:bCs/>
+                <w:sz w:val="20"/>
+              </w:rPr>
+              <w:t> :</w:t>
+            </w:r>
           </w:p>
           <w:p>
             <w:pPr>
@@ -7531,14 +7501,6 @@
                 <w:sz w:val="20"/>
               </w:rPr>
             </w:pPr>
-            <w:r>
-              <w:rPr>
-                <w:rFonts w:ascii="Arial" w:hAnsi="Arial" w:cs="Arial"/>
-                <w:bCs/>
-                <w:sz w:val="20"/>
-              </w:rPr>
-              <w:t>Doc :</w:t>
-            </w:r>
           </w:p>
           <w:p>
             <w:pPr>
@@ -7555,82 +7517,58 @@
                 <w:sz w:val="20"/>
               </w:rPr>
             </w:pPr>
+            <w:r>
+              <w:rPr>
+                <w:rFonts w:ascii="Arial" w:hAnsi="Arial" w:cs="Arial"/>
+                <w:bCs/>
+                <w:sz w:val="20"/>
+              </w:rPr>
+              <w:t>W</w:t>
+            </w:r>
+            <w:r>
+              <w:rPr>
+                <w:rFonts w:ascii="Arial" w:hAnsi="Arial" w:cs="Arial"/>
+                <w:bCs/>
+                <w:sz w:val="20"/>
+              </w:rPr>
+              <w:t xml:space="preserve">3School </w:t>
+            </w:r>
+            <w:hyperlink r:id="rId11" w:history="1">
+              <w:r>
+                <w:rPr>
+                  <w:rStyle w:val="Lienhypertexte"/>
+                  <w:rFonts w:ascii="Arial" w:hAnsi="Arial" w:cs="Arial"/>
+                  <w:bCs/>
+                  <w:sz w:val="20"/>
+                </w:rPr>
+                <w:t>https://www.w3schools.com/</w:t>
+              </w:r>
+            </w:hyperlink>
+            <w:r>
+              <w:rPr>
+                <w:rFonts w:ascii="Arial" w:hAnsi="Arial" w:cs="Arial"/>
+                <w:bCs/>
+                <w:sz w:val="20"/>
+              </w:rPr>
+              <w:t xml:space="preserve"> (html &amp; </w:t>
+            </w:r>
             <w:proofErr w:type="spellStart"/>
-            <w:proofErr w:type="gramStart"/>
-            <w:r>
-              <w:rPr>
-                <w:rFonts w:ascii="Arial" w:hAnsi="Arial" w:cs="Arial"/>
-                <w:bCs/>
-                <w:sz w:val="20"/>
-              </w:rPr>
-              <w:t>php</w:t>
+            <w:r>
+              <w:rPr>
+                <w:rFonts w:ascii="Arial" w:hAnsi="Arial" w:cs="Arial"/>
+                <w:bCs/>
+                <w:sz w:val="20"/>
+              </w:rPr>
+              <w:t>css</w:t>
             </w:r>
             <w:proofErr w:type="spellEnd"/>
-            <w:proofErr w:type="gramEnd"/>
-            <w:r>
-              <w:rPr>
-                <w:rFonts w:ascii="Arial" w:hAnsi="Arial" w:cs="Arial"/>
-                <w:bCs/>
-                <w:sz w:val="20"/>
-              </w:rPr>
-              <w:t xml:space="preserve">, html, </w:t>
-            </w:r>
-            <w:proofErr w:type="spellStart"/>
-            <w:r>
-              <w:rPr>
-                <w:rFonts w:ascii="Arial" w:hAnsi="Arial" w:cs="Arial"/>
-                <w:bCs/>
-                <w:sz w:val="20"/>
-              </w:rPr>
-              <w:t>css</w:t>
-            </w:r>
-            <w:proofErr w:type="spellEnd"/>
-            <w:r>
-              <w:rPr>
-                <w:rFonts w:ascii="Arial" w:hAnsi="Arial" w:cs="Arial"/>
-                <w:bCs/>
-                <w:sz w:val="20"/>
-              </w:rPr>
-              <w:t xml:space="preserve">, </w:t>
-            </w:r>
-            <w:proofErr w:type="spellStart"/>
-            <w:r>
-              <w:rPr>
-                <w:rFonts w:ascii="Arial" w:hAnsi="Arial" w:cs="Arial"/>
-                <w:bCs/>
-                <w:sz w:val="20"/>
-              </w:rPr>
-              <w:t>js</w:t>
-            </w:r>
-            <w:proofErr w:type="spellEnd"/>
-          </w:p>
-          <w:p>
-            <w:pPr>
-              <w:snapToGrid w:val="0"/>
-              <w:jc w:val="both"/>
-              <w:rPr>
-                <w:rFonts w:ascii="Arial" w:hAnsi="Arial" w:cs="Arial"/>
-                <w:bCs/>
-                <w:sz w:val="20"/>
-              </w:rPr>
-            </w:pPr>
-            <w:proofErr w:type="spellStart"/>
-            <w:r>
-              <w:rPr>
-                <w:rFonts w:ascii="Arial" w:hAnsi="Arial" w:cs="Arial"/>
-                <w:bCs/>
-                <w:sz w:val="20"/>
-              </w:rPr>
-              <w:t>Materiel</w:t>
-            </w:r>
-            <w:proofErr w:type="spellEnd"/>
-            <w:r>
-              <w:rPr>
-                <w:rFonts w:ascii="Arial" w:hAnsi="Arial" w:cs="Arial"/>
-                <w:bCs/>
-                <w:sz w:val="20"/>
-              </w:rPr>
-              <w:t> :</w:t>
+            <w:r>
+              <w:rPr>
+                <w:rFonts w:ascii="Arial" w:hAnsi="Arial" w:cs="Arial"/>
+                <w:bCs/>
+                <w:sz w:val="20"/>
+              </w:rPr>
+              <w:t>)</w:t>
             </w:r>
           </w:p>
           <w:p>
@@ -7654,7 +7592,52 @@
                 <w:bCs/>
                 <w:sz w:val="20"/>
               </w:rPr>
-              <w:t>PC</w:t>
+              <w:t xml:space="preserve">Mozilla développer </w:t>
+            </w:r>
+            <w:hyperlink r:id="rId12" w:history="1">
+              <w:r>
+                <w:rPr>
+                  <w:rStyle w:val="Lienhypertexte"/>
+                  <w:rFonts w:ascii="Arial" w:hAnsi="Arial" w:cs="Arial"/>
+                  <w:bCs/>
+                  <w:sz w:val="20"/>
+                </w:rPr>
+                <w:t>https://developer.mozilla.org/fr/</w:t>
+              </w:r>
+            </w:hyperlink>
+            <w:r>
+              <w:rPr>
+                <w:rFonts w:ascii="Arial" w:hAnsi="Arial" w:cs="Arial"/>
+                <w:bCs/>
+                <w:sz w:val="20"/>
+              </w:rPr>
+              <w:t xml:space="preserve"> </w:t>
+            </w:r>
+            <w:r>
+              <w:rPr>
+                <w:rFonts w:ascii="Arial" w:hAnsi="Arial" w:cs="Arial"/>
+                <w:bCs/>
+                <w:sz w:val="20"/>
+              </w:rPr>
+              <w:t>(</w:t>
+            </w:r>
+            <w:proofErr w:type="spellStart"/>
+            <w:r>
+              <w:rPr>
+                <w:rFonts w:ascii="Arial" w:hAnsi="Arial" w:cs="Arial"/>
+                <w:bCs/>
+                <w:sz w:val="20"/>
+              </w:rPr>
+              <w:t>js</w:t>
+            </w:r>
+            <w:proofErr w:type="spellEnd"/>
+            <w:r>
+              <w:rPr>
+                <w:rFonts w:ascii="Arial" w:hAnsi="Arial" w:cs="Arial"/>
+                <w:bCs/>
+                <w:sz w:val="20"/>
+              </w:rPr>
+              <w:t>)</w:t>
             </w:r>
           </w:p>
           <w:p>
@@ -7678,7 +7661,44 @@
                 <w:bCs/>
                 <w:sz w:val="20"/>
               </w:rPr>
-              <w:t>Serveur</w:t>
+              <w:t xml:space="preserve">PHP </w:t>
+            </w:r>
+            <w:hyperlink r:id="rId13" w:history="1">
+              <w:r>
+                <w:rPr>
+                  <w:rStyle w:val="Lienhypertexte"/>
+                  <w:rFonts w:ascii="Arial" w:hAnsi="Arial" w:cs="Arial"/>
+                  <w:bCs/>
+                  <w:sz w:val="20"/>
+                </w:rPr>
+                <w:t>https://www.php.net/</w:t>
+              </w:r>
+            </w:hyperlink>
+            <w:r>
+              <w:rPr>
+                <w:rFonts w:ascii="Arial" w:hAnsi="Arial" w:cs="Arial"/>
+                <w:bCs/>
+                <w:sz w:val="20"/>
+              </w:rPr>
+              <w:t xml:space="preserve"> (</w:t>
+            </w:r>
+            <w:proofErr w:type="spellStart"/>
+            <w:r>
+              <w:rPr>
+                <w:rFonts w:ascii="Arial" w:hAnsi="Arial" w:cs="Arial"/>
+                <w:bCs/>
+                <w:sz w:val="20"/>
+              </w:rPr>
+              <w:t>php</w:t>
+            </w:r>
+            <w:proofErr w:type="spellEnd"/>
+            <w:r>
+              <w:rPr>
+                <w:rFonts w:ascii="Arial" w:hAnsi="Arial" w:cs="Arial"/>
+                <w:bCs/>
+                <w:sz w:val="20"/>
+              </w:rPr>
+              <w:t>)</w:t>
             </w:r>
           </w:p>
           <w:p>
@@ -7691,14 +7711,44 @@
                 <w:sz w:val="20"/>
               </w:rPr>
             </w:pPr>
-            <w:r>
-              <w:rPr>
-                <w:rFonts w:ascii="Arial" w:hAnsi="Arial" w:cs="Arial"/>
-                <w:bCs/>
-                <w:sz w:val="20"/>
-              </w:rPr>
-              <w:t>Logiciel :</w:t>
-            </w:r>
+          </w:p>
+          <w:p>
+            <w:pPr>
+              <w:snapToGrid w:val="0"/>
+              <w:jc w:val="both"/>
+              <w:rPr>
+                <w:rFonts w:ascii="Arial" w:hAnsi="Arial" w:cs="Arial"/>
+                <w:bCs/>
+                <w:sz w:val="20"/>
+              </w:rPr>
+            </w:pPr>
+            <w:r>
+              <w:rPr>
+                <w:rFonts w:ascii="Arial" w:hAnsi="Arial" w:cs="Arial"/>
+                <w:b/>
+                <w:sz w:val="20"/>
+              </w:rPr>
+              <w:t>Matériel</w:t>
+            </w:r>
+            <w:r>
+              <w:rPr>
+                <w:rFonts w:ascii="Arial" w:hAnsi="Arial" w:cs="Arial"/>
+                <w:bCs/>
+                <w:sz w:val="20"/>
+              </w:rPr>
+              <w:t> :</w:t>
+            </w:r>
+          </w:p>
+          <w:p>
+            <w:pPr>
+              <w:snapToGrid w:val="0"/>
+              <w:jc w:val="both"/>
+              <w:rPr>
+                <w:rFonts w:ascii="Arial" w:hAnsi="Arial" w:cs="Arial"/>
+                <w:bCs/>
+                <w:sz w:val="20"/>
+              </w:rPr>
+            </w:pPr>
           </w:p>
           <w:p>
             <w:pPr>
@@ -7721,7 +7771,7 @@
                 <w:bCs/>
                 <w:sz w:val="20"/>
               </w:rPr>
-              <w:t>Docker</w:t>
+              <w:t>PC</w:t>
             </w:r>
           </w:p>
           <w:p>
@@ -7739,6 +7789,22 @@
                 <w:sz w:val="20"/>
               </w:rPr>
             </w:pPr>
+            <w:r>
+              <w:rPr>
+                <w:rFonts w:ascii="Arial" w:hAnsi="Arial" w:cs="Arial"/>
+                <w:bCs/>
+                <w:sz w:val="20"/>
+              </w:rPr>
+              <w:t>Serveur</w:t>
+            </w:r>
+            <w:r>
+              <w:rPr>
+                <w:rFonts w:ascii="Arial" w:hAnsi="Arial" w:cs="Arial"/>
+                <w:bCs/>
+                <w:sz w:val="20"/>
+              </w:rPr>
+              <w:t xml:space="preserve"> </w:t>
+            </w:r>
             <w:proofErr w:type="spellStart"/>
             <w:r>
               <w:rPr>
@@ -7746,9 +7812,66 @@
                 <w:bCs/>
                 <w:sz w:val="20"/>
               </w:rPr>
-              <w:t>Mysql</w:t>
+              <w:t>mysql</w:t>
             </w:r>
             <w:proofErr w:type="spellEnd"/>
+            <w:r>
+              <w:rPr>
+                <w:rFonts w:ascii="Arial" w:hAnsi="Arial" w:cs="Arial"/>
+                <w:bCs/>
+                <w:sz w:val="20"/>
+              </w:rPr>
+              <w:t>, phpMyAdmin &amp; PHP</w:t>
+            </w:r>
+          </w:p>
+          <w:p>
+            <w:pPr>
+              <w:snapToGrid w:val="0"/>
+              <w:jc w:val="both"/>
+              <w:rPr>
+                <w:rFonts w:ascii="Arial" w:hAnsi="Arial" w:cs="Arial"/>
+                <w:bCs/>
+                <w:sz w:val="20"/>
+              </w:rPr>
+            </w:pPr>
+          </w:p>
+          <w:p>
+            <w:pPr>
+              <w:snapToGrid w:val="0"/>
+              <w:jc w:val="both"/>
+              <w:rPr>
+                <w:rFonts w:ascii="Arial" w:hAnsi="Arial" w:cs="Arial"/>
+                <w:bCs/>
+                <w:sz w:val="20"/>
+              </w:rPr>
+            </w:pPr>
+            <w:r>
+              <w:rPr>
+                <w:rFonts w:ascii="Arial" w:hAnsi="Arial" w:cs="Arial"/>
+                <w:b/>
+                <w:sz w:val="20"/>
+              </w:rPr>
+              <w:t>Logiciel</w:t>
+            </w:r>
+            <w:r>
+              <w:rPr>
+                <w:rFonts w:ascii="Arial" w:hAnsi="Arial" w:cs="Arial"/>
+                <w:bCs/>
+                <w:sz w:val="20"/>
+              </w:rPr>
+              <w:t> :</w:t>
+            </w:r>
+          </w:p>
+          <w:p>
+            <w:pPr>
+              <w:snapToGrid w:val="0"/>
+              <w:jc w:val="both"/>
+              <w:rPr>
+                <w:rFonts w:ascii="Arial" w:hAnsi="Arial" w:cs="Arial"/>
+                <w:bCs/>
+                <w:sz w:val="20"/>
+              </w:rPr>
+            </w:pPr>
           </w:p>
           <w:p>
             <w:pPr>
@@ -7765,19 +7888,22 @@
                 <w:sz w:val="20"/>
               </w:rPr>
             </w:pPr>
-            <w:proofErr w:type="gramStart"/>
-            <w:r>
-              <w:rPr>
-                <w:rFonts w:ascii="Arial" w:hAnsi="Arial" w:cs="Arial"/>
-                <w:bCs/>
-                <w:sz w:val="20"/>
-              </w:rPr>
-              <w:t>phpMyAdmin</w:t>
-            </w:r>
-            <w:proofErr w:type="gramEnd"/>
-          </w:p>
-          <w:p>
-            <w:pPr>
+            <w:r>
+              <w:rPr>
+                <w:rFonts w:ascii="Arial" w:hAnsi="Arial" w:cs="Arial"/>
+                <w:bCs/>
+                <w:sz w:val="20"/>
+              </w:rPr>
+              <w:t>Docker</w:t>
+            </w:r>
+          </w:p>
+          <w:p>
+            <w:pPr>
+              <w:pStyle w:val="Paragraphedeliste"/>
+              <w:numPr>
+                <w:ilvl w:val="0"/>
+                <w:numId w:val="11"/>
+              </w:numPr>
               <w:snapToGrid w:val="0"/>
               <w:jc w:val="both"/>
               <w:rPr>
@@ -7786,9 +7912,24 @@
                 <w:sz w:val="20"/>
               </w:rPr>
             </w:pPr>
-          </w:p>
-          <w:p>
-            <w:pPr>
+            <w:proofErr w:type="spellStart"/>
+            <w:r>
+              <w:rPr>
+                <w:rFonts w:ascii="Arial" w:hAnsi="Arial" w:cs="Arial"/>
+                <w:bCs/>
+                <w:sz w:val="20"/>
+              </w:rPr>
+              <w:t>Mysql</w:t>
+            </w:r>
+            <w:proofErr w:type="spellEnd"/>
+          </w:p>
+          <w:p>
+            <w:pPr>
+              <w:pStyle w:val="Paragraphedeliste"/>
+              <w:numPr>
+                <w:ilvl w:val="0"/>
+                <w:numId w:val="11"/>
+              </w:numPr>
               <w:snapToGrid w:val="0"/>
               <w:jc w:val="both"/>
               <w:rPr>
@@ -7797,6 +7938,16 @@
                 <w:sz w:val="20"/>
               </w:rPr>
             </w:pPr>
+            <w:proofErr w:type="gramStart"/>
+            <w:r>
+              <w:rPr>
+                <w:rFonts w:ascii="Arial" w:hAnsi="Arial" w:cs="Arial"/>
+                <w:bCs/>
+                <w:sz w:val="20"/>
+              </w:rPr>
+              <w:t>phpMyAdmin</w:t>
+            </w:r>
+            <w:proofErr w:type="gramEnd"/>
           </w:p>
           <w:p>
             <w:pPr>
@@ -7815,10 +7966,18 @@
               <w:jc w:val="both"/>
               <w:rPr>
                 <w:rFonts w:ascii="Arial" w:hAnsi="Arial" w:cs="Arial"/>
-                <w:bCs/>
-                <w:sz w:val="20"/>
-              </w:rPr>
-            </w:pPr>
+                <w:b/>
+                <w:sz w:val="20"/>
+              </w:rPr>
+            </w:pPr>
+            <w:r>
+              <w:rPr>
+                <w:rFonts w:ascii="Arial" w:hAnsi="Arial" w:cs="Arial"/>
+                <w:b/>
+                <w:sz w:val="20"/>
+              </w:rPr>
+              <w:t>Technologies utilisées :</w:t>
+            </w:r>
           </w:p>
           <w:p>
             <w:pPr>
@@ -7830,50 +7989,14 @@
                 <w:sz w:val="20"/>
               </w:rPr>
             </w:pPr>
-          </w:p>
-          <w:p>
-            <w:pPr>
-              <w:snapToGrid w:val="0"/>
-              <w:jc w:val="both"/>
-              <w:rPr>
-                <w:rFonts w:ascii="Arial" w:hAnsi="Arial" w:cs="Arial"/>
-                <w:bCs/>
-                <w:sz w:val="20"/>
-              </w:rPr>
-            </w:pPr>
-          </w:p>
-          <w:p>
-            <w:pPr>
-              <w:snapToGrid w:val="0"/>
-              <w:jc w:val="both"/>
-              <w:rPr>
-                <w:rFonts w:ascii="Arial" w:hAnsi="Arial" w:cs="Arial"/>
-                <w:bCs/>
-                <w:sz w:val="20"/>
-              </w:rPr>
-            </w:pPr>
-          </w:p>
-          <w:p>
-            <w:pPr>
-              <w:snapToGrid w:val="0"/>
-              <w:jc w:val="both"/>
-              <w:rPr>
-                <w:rFonts w:ascii="Arial" w:hAnsi="Arial" w:cs="Arial"/>
-                <w:bCs/>
-                <w:sz w:val="20"/>
-              </w:rPr>
-            </w:pPr>
-          </w:p>
-          <w:p>
-            <w:pPr>
-              <w:snapToGrid w:val="0"/>
-              <w:jc w:val="both"/>
-              <w:rPr>
-                <w:rFonts w:ascii="Arial" w:hAnsi="Arial" w:cs="Arial"/>
-                <w:bCs/>
-                <w:sz w:val="20"/>
-              </w:rPr>
-            </w:pPr>
+            <w:r>
+              <w:rPr>
+                <w:rFonts w:ascii="Arial" w:hAnsi="Arial" w:cs="Arial"/>
+                <w:bCs/>
+                <w:sz w:val="20"/>
+              </w:rPr>
+              <w:t>Procédural, conteneurisation</w:t>
+            </w:r>
           </w:p>
           <w:p>
             <w:pPr>
@@ -8428,6 +8551,39 @@
                 <w:szCs w:val="20"/>
               </w:rPr>
             </w:pPr>
+          </w:p>
+          <w:p>
+            <w:pPr>
+              <w:snapToGrid w:val="0"/>
+              <w:spacing w:line="276" w:lineRule="auto"/>
+              <w:rPr>
+                <w:rFonts w:ascii="Arial" w:hAnsi="Arial"/>
+                <w:b/>
+                <w:sz w:val="20"/>
+                <w:szCs w:val="20"/>
+              </w:rPr>
+            </w:pPr>
+            <w:r>
+              <w:rPr>
+                <w:rFonts w:ascii="Arial" w:hAnsi="Arial"/>
+                <w:b/>
+                <w:sz w:val="20"/>
+                <w:szCs w:val="20"/>
+              </w:rPr>
+              <w:t>Schéma arborescence du site :</w:t>
+            </w:r>
+          </w:p>
+          <w:p>
+            <w:pPr>
+              <w:snapToGrid w:val="0"/>
+              <w:spacing w:line="276" w:lineRule="auto"/>
+              <w:rPr>
+                <w:rFonts w:ascii="Arial" w:hAnsi="Arial"/>
+                <w:bCs/>
+                <w:sz w:val="20"/>
+                <w:szCs w:val="20"/>
+              </w:rPr>
+            </w:pPr>
             <w:r>
               <w:rPr>
                 <w:noProof/>
@@ -8450,7 +8606,7 @@
                           </pic:cNvPicPr>
                         </pic:nvPicPr>
                         <pic:blipFill>
-                          <a:blip r:embed="rId11">
+                          <a:blip r:embed="rId14">
                             <a:extLst>
                               <a:ext uri="{28A0092B-C50C-407E-A947-70E740481C1C}">
                                 <a14:useLocalDpi xmlns:a14="http://schemas.microsoft.com/office/drawing/2010/main" val="0"/>
@@ -8488,6 +8644,27 @@
               <w:spacing w:line="276" w:lineRule="auto"/>
               <w:rPr>
                 <w:rFonts w:ascii="Arial" w:hAnsi="Arial"/>
+                <w:b/>
+                <w:sz w:val="20"/>
+                <w:szCs w:val="20"/>
+              </w:rPr>
+            </w:pPr>
+            <w:r>
+              <w:rPr>
+                <w:rFonts w:ascii="Arial" w:hAnsi="Arial"/>
+                <w:b/>
+                <w:sz w:val="20"/>
+                <w:szCs w:val="20"/>
+              </w:rPr>
+              <w:t>Schéma de MCD :</w:t>
+            </w:r>
+          </w:p>
+          <w:p>
+            <w:pPr>
+              <w:snapToGrid w:val="0"/>
+              <w:spacing w:line="276" w:lineRule="auto"/>
+              <w:rPr>
+                <w:rFonts w:ascii="Arial" w:hAnsi="Arial"/>
                 <w:bCs/>
                 <w:sz w:val="20"/>
                 <w:szCs w:val="20"/>
@@ -8497,8 +8674,9 @@
               <w:rPr>
                 <w:noProof/>
               </w:rPr>
+              <w:lastRenderedPageBreak/>
               <w:drawing>
-                <wp:inline distT="0" distB="0" distL="0" distR="0" wp14:anchorId="38FD45ED" wp14:editId="6770638C">
+                <wp:inline distT="0" distB="0" distL="0" distR="0" wp14:anchorId="1E9C1031" wp14:editId="6425F221">
                   <wp:extent cx="5737143" cy="4754880"/>
                   <wp:effectExtent l="0" t="0" r="0" b="7620"/>
                   <wp:docPr id="3" name="Image 3"/>
@@ -8515,7 +8693,7 @@
                           </pic:cNvPicPr>
                         </pic:nvPicPr>
                         <pic:blipFill>
-                          <a:blip r:embed="rId12">
+                          <a:blip r:embed="rId15">
                             <a:extLst>
                               <a:ext uri="{28A0092B-C50C-407E-A947-70E740481C1C}">
                                 <a14:useLocalDpi xmlns:a14="http://schemas.microsoft.com/office/drawing/2010/main" val="0"/>
@@ -8655,366 +8833,6 @@
               </w:rPr>
             </w:pPr>
           </w:p>
-          <w:p>
-            <w:pPr>
-              <w:snapToGrid w:val="0"/>
-              <w:spacing w:line="276" w:lineRule="auto"/>
-              <w:rPr>
-                <w:rFonts w:ascii="Arial" w:hAnsi="Arial"/>
-                <w:bCs/>
-                <w:sz w:val="20"/>
-                <w:szCs w:val="20"/>
-              </w:rPr>
-            </w:pPr>
-          </w:p>
-          <w:p>
-            <w:pPr>
-              <w:snapToGrid w:val="0"/>
-              <w:spacing w:line="276" w:lineRule="auto"/>
-              <w:rPr>
-                <w:rFonts w:ascii="Arial" w:hAnsi="Arial"/>
-                <w:bCs/>
-                <w:sz w:val="20"/>
-                <w:szCs w:val="20"/>
-              </w:rPr>
-            </w:pPr>
-          </w:p>
-          <w:p>
-            <w:pPr>
-              <w:snapToGrid w:val="0"/>
-              <w:spacing w:line="276" w:lineRule="auto"/>
-              <w:rPr>
-                <w:rFonts w:ascii="Arial" w:hAnsi="Arial"/>
-                <w:bCs/>
-                <w:sz w:val="20"/>
-                <w:szCs w:val="20"/>
-              </w:rPr>
-            </w:pPr>
-          </w:p>
-          <w:p>
-            <w:pPr>
-              <w:snapToGrid w:val="0"/>
-              <w:spacing w:line="276" w:lineRule="auto"/>
-              <w:rPr>
-                <w:rFonts w:ascii="Arial" w:hAnsi="Arial"/>
-                <w:bCs/>
-                <w:sz w:val="20"/>
-                <w:szCs w:val="20"/>
-              </w:rPr>
-            </w:pPr>
-          </w:p>
-          <w:p>
-            <w:pPr>
-              <w:snapToGrid w:val="0"/>
-              <w:spacing w:line="276" w:lineRule="auto"/>
-              <w:rPr>
-                <w:rFonts w:ascii="Arial" w:hAnsi="Arial"/>
-                <w:bCs/>
-                <w:sz w:val="20"/>
-                <w:szCs w:val="20"/>
-              </w:rPr>
-            </w:pPr>
-          </w:p>
-          <w:p>
-            <w:pPr>
-              <w:snapToGrid w:val="0"/>
-              <w:spacing w:line="276" w:lineRule="auto"/>
-              <w:rPr>
-                <w:rFonts w:ascii="Arial" w:hAnsi="Arial"/>
-                <w:bCs/>
-                <w:sz w:val="20"/>
-                <w:szCs w:val="20"/>
-              </w:rPr>
-            </w:pPr>
-          </w:p>
-          <w:p>
-            <w:pPr>
-              <w:snapToGrid w:val="0"/>
-              <w:spacing w:line="276" w:lineRule="auto"/>
-              <w:rPr>
-                <w:rFonts w:ascii="Arial" w:hAnsi="Arial"/>
-                <w:bCs/>
-                <w:sz w:val="20"/>
-                <w:szCs w:val="20"/>
-              </w:rPr>
-            </w:pPr>
-          </w:p>
-          <w:p>
-            <w:pPr>
-              <w:snapToGrid w:val="0"/>
-              <w:spacing w:line="276" w:lineRule="auto"/>
-              <w:rPr>
-                <w:rFonts w:ascii="Arial" w:hAnsi="Arial"/>
-                <w:bCs/>
-                <w:sz w:val="20"/>
-                <w:szCs w:val="20"/>
-              </w:rPr>
-            </w:pPr>
-          </w:p>
-          <w:p>
-            <w:pPr>
-              <w:snapToGrid w:val="0"/>
-              <w:spacing w:line="276" w:lineRule="auto"/>
-              <w:rPr>
-                <w:rFonts w:ascii="Arial" w:hAnsi="Arial"/>
-                <w:bCs/>
-                <w:sz w:val="20"/>
-                <w:szCs w:val="20"/>
-              </w:rPr>
-            </w:pPr>
-          </w:p>
-          <w:p>
-            <w:pPr>
-              <w:snapToGrid w:val="0"/>
-              <w:spacing w:line="276" w:lineRule="auto"/>
-              <w:rPr>
-                <w:rFonts w:ascii="Arial" w:hAnsi="Arial"/>
-                <w:bCs/>
-                <w:sz w:val="20"/>
-                <w:szCs w:val="20"/>
-              </w:rPr>
-            </w:pPr>
-          </w:p>
-          <w:p>
-            <w:pPr>
-              <w:snapToGrid w:val="0"/>
-              <w:spacing w:line="276" w:lineRule="auto"/>
-              <w:rPr>
-                <w:rFonts w:ascii="Arial" w:hAnsi="Arial"/>
-                <w:bCs/>
-                <w:sz w:val="20"/>
-                <w:szCs w:val="20"/>
-              </w:rPr>
-            </w:pPr>
-          </w:p>
-          <w:p>
-            <w:pPr>
-              <w:snapToGrid w:val="0"/>
-              <w:spacing w:line="276" w:lineRule="auto"/>
-              <w:rPr>
-                <w:rFonts w:ascii="Arial" w:hAnsi="Arial"/>
-                <w:bCs/>
-                <w:sz w:val="20"/>
-                <w:szCs w:val="20"/>
-              </w:rPr>
-            </w:pPr>
-          </w:p>
-          <w:p>
-            <w:pPr>
-              <w:snapToGrid w:val="0"/>
-              <w:spacing w:line="276" w:lineRule="auto"/>
-              <w:rPr>
-                <w:rFonts w:ascii="Arial" w:hAnsi="Arial"/>
-                <w:bCs/>
-                <w:sz w:val="20"/>
-                <w:szCs w:val="20"/>
-              </w:rPr>
-            </w:pPr>
-          </w:p>
-          <w:p>
-            <w:pPr>
-              <w:snapToGrid w:val="0"/>
-              <w:spacing w:line="276" w:lineRule="auto"/>
-              <w:rPr>
-                <w:rFonts w:ascii="Arial" w:hAnsi="Arial"/>
-                <w:bCs/>
-                <w:sz w:val="20"/>
-                <w:szCs w:val="20"/>
-              </w:rPr>
-            </w:pPr>
-          </w:p>
-          <w:p>
-            <w:pPr>
-              <w:snapToGrid w:val="0"/>
-              <w:spacing w:line="276" w:lineRule="auto"/>
-              <w:rPr>
-                <w:rFonts w:ascii="Arial" w:hAnsi="Arial"/>
-                <w:bCs/>
-                <w:sz w:val="20"/>
-                <w:szCs w:val="20"/>
-              </w:rPr>
-            </w:pPr>
-          </w:p>
-          <w:p>
-            <w:pPr>
-              <w:snapToGrid w:val="0"/>
-              <w:spacing w:line="276" w:lineRule="auto"/>
-              <w:rPr>
-                <w:rFonts w:ascii="Arial" w:hAnsi="Arial"/>
-                <w:bCs/>
-                <w:sz w:val="20"/>
-                <w:szCs w:val="20"/>
-              </w:rPr>
-            </w:pPr>
-          </w:p>
-          <w:p>
-            <w:pPr>
-              <w:snapToGrid w:val="0"/>
-              <w:spacing w:line="276" w:lineRule="auto"/>
-              <w:rPr>
-                <w:rFonts w:ascii="Arial" w:hAnsi="Arial"/>
-                <w:bCs/>
-                <w:sz w:val="20"/>
-                <w:szCs w:val="20"/>
-              </w:rPr>
-            </w:pPr>
-          </w:p>
-          <w:p>
-            <w:pPr>
-              <w:snapToGrid w:val="0"/>
-              <w:spacing w:line="276" w:lineRule="auto"/>
-              <w:rPr>
-                <w:rFonts w:ascii="Arial" w:hAnsi="Arial"/>
-                <w:bCs/>
-                <w:sz w:val="20"/>
-                <w:szCs w:val="20"/>
-              </w:rPr>
-            </w:pPr>
-          </w:p>
-          <w:p>
-            <w:pPr>
-              <w:snapToGrid w:val="0"/>
-              <w:spacing w:line="276" w:lineRule="auto"/>
-              <w:rPr>
-                <w:rFonts w:ascii="Arial" w:hAnsi="Arial"/>
-                <w:bCs/>
-                <w:sz w:val="20"/>
-                <w:szCs w:val="20"/>
-              </w:rPr>
-            </w:pPr>
-          </w:p>
-          <w:p>
-            <w:pPr>
-              <w:snapToGrid w:val="0"/>
-              <w:spacing w:line="276" w:lineRule="auto"/>
-              <w:rPr>
-                <w:rFonts w:ascii="Arial" w:hAnsi="Arial"/>
-                <w:bCs/>
-                <w:sz w:val="20"/>
-                <w:szCs w:val="20"/>
-              </w:rPr>
-            </w:pPr>
-          </w:p>
-          <w:p>
-            <w:pPr>
-              <w:snapToGrid w:val="0"/>
-              <w:spacing w:line="276" w:lineRule="auto"/>
-              <w:rPr>
-                <w:rFonts w:ascii="Arial" w:hAnsi="Arial"/>
-                <w:bCs/>
-                <w:sz w:val="20"/>
-                <w:szCs w:val="20"/>
-              </w:rPr>
-            </w:pPr>
-          </w:p>
-          <w:p>
-            <w:pPr>
-              <w:snapToGrid w:val="0"/>
-              <w:spacing w:line="276" w:lineRule="auto"/>
-              <w:rPr>
-                <w:rFonts w:ascii="Arial" w:hAnsi="Arial"/>
-                <w:bCs/>
-                <w:sz w:val="20"/>
-                <w:szCs w:val="20"/>
-              </w:rPr>
-            </w:pPr>
-          </w:p>
-          <w:p>
-            <w:pPr>
-              <w:snapToGrid w:val="0"/>
-              <w:spacing w:line="276" w:lineRule="auto"/>
-              <w:rPr>
-                <w:rFonts w:ascii="Arial" w:hAnsi="Arial"/>
-                <w:bCs/>
-                <w:sz w:val="20"/>
-                <w:szCs w:val="20"/>
-              </w:rPr>
-            </w:pPr>
-          </w:p>
-          <w:p>
-            <w:pPr>
-              <w:snapToGrid w:val="0"/>
-              <w:spacing w:line="276" w:lineRule="auto"/>
-              <w:rPr>
-                <w:rFonts w:ascii="Arial" w:hAnsi="Arial"/>
-                <w:bCs/>
-                <w:sz w:val="20"/>
-                <w:szCs w:val="20"/>
-              </w:rPr>
-            </w:pPr>
-          </w:p>
-          <w:p>
-            <w:pPr>
-              <w:snapToGrid w:val="0"/>
-              <w:spacing w:line="276" w:lineRule="auto"/>
-              <w:rPr>
-                <w:rFonts w:ascii="Arial" w:hAnsi="Arial"/>
-                <w:bCs/>
-                <w:sz w:val="20"/>
-                <w:szCs w:val="20"/>
-              </w:rPr>
-            </w:pPr>
-          </w:p>
-          <w:p>
-            <w:pPr>
-              <w:snapToGrid w:val="0"/>
-              <w:spacing w:line="276" w:lineRule="auto"/>
-              <w:rPr>
-                <w:rFonts w:ascii="Arial" w:hAnsi="Arial"/>
-                <w:bCs/>
-                <w:sz w:val="20"/>
-                <w:szCs w:val="20"/>
-              </w:rPr>
-            </w:pPr>
-          </w:p>
-          <w:p>
-            <w:pPr>
-              <w:snapToGrid w:val="0"/>
-              <w:spacing w:line="276" w:lineRule="auto"/>
-              <w:rPr>
-                <w:rFonts w:ascii="Arial" w:hAnsi="Arial"/>
-                <w:bCs/>
-                <w:sz w:val="20"/>
-                <w:szCs w:val="20"/>
-              </w:rPr>
-            </w:pPr>
-          </w:p>
-          <w:p>
-            <w:pPr>
-              <w:snapToGrid w:val="0"/>
-              <w:spacing w:line="276" w:lineRule="auto"/>
-              <w:rPr>
-                <w:rFonts w:ascii="Arial" w:hAnsi="Arial"/>
-                <w:bCs/>
-                <w:sz w:val="20"/>
-                <w:szCs w:val="20"/>
-              </w:rPr>
-            </w:pPr>
-          </w:p>
-          <w:p>
-            <w:pPr>
-              <w:snapToGrid w:val="0"/>
-              <w:spacing w:line="276" w:lineRule="auto"/>
-              <w:rPr>
-                <w:rFonts w:ascii="Arial" w:hAnsi="Arial"/>
-                <w:bCs/>
-                <w:sz w:val="20"/>
-                <w:szCs w:val="20"/>
-              </w:rPr>
-            </w:pPr>
-          </w:p>
-          <w:p>
-            <w:pPr>
-              <w:snapToGrid w:val="0"/>
-              <w:spacing w:line="276" w:lineRule="auto"/>
-              <w:rPr>
-                <w:rFonts w:ascii="Arial" w:hAnsi="Arial"/>
-                <w:bCs/>
-                <w:sz w:val="20"/>
-                <w:szCs w:val="20"/>
-              </w:rPr>
-            </w:pPr>
-          </w:p>
         </w:tc>
       </w:tr>
     </w:tbl>
@@ -10493,6 +10311,16 @@
                 <w:sz w:val="22"/>
                 <w:szCs w:val="22"/>
               </w:rPr>
+            </w:r>
+            <w:r>
+              <w:rPr>
+                <w:rFonts w:ascii="Arial" w:hAnsi="Arial" w:cs="Arial"/>
+                <w:b/>
+                <w:bCs/>
+                <w:sz w:val="22"/>
+                <w:szCs w:val="22"/>
+              </w:rPr>
+              <w:fldChar w:fldCharType="separate"/>
             </w:r>
             <w:r>
               <w:rPr>
@@ -12773,6 +12601,16 @@
                 <w:sz w:val="22"/>
                 <w:szCs w:val="22"/>
               </w:rPr>
+              <w:fldChar w:fldCharType="separate"/>
+            </w:r>
+            <w:r>
+              <w:rPr>
+                <w:rFonts w:ascii="Arial" w:hAnsi="Arial" w:cs="Arial"/>
+                <w:b/>
+                <w:bCs/>
+                <w:sz w:val="22"/>
+                <w:szCs w:val="22"/>
+              </w:rPr>
               <w:fldChar w:fldCharType="end"/>
             </w:r>
             <w:r>
@@ -13620,7 +13458,7 @@
           <w:szCs w:val="22"/>
         </w:rPr>
         <w:sectPr>
-          <w:footerReference w:type="default" r:id="rId13"/>
+          <w:footerReference w:type="default" r:id="rId16"/>
           <w:pgSz w:w="11900" w:h="16840"/>
           <w:pgMar w:top="851" w:right="1134" w:bottom="851" w:left="1134" w:header="709" w:footer="709" w:gutter="0"/>
           <w:cols w:space="708"/>
@@ -42457,6 +42295,29 @@
       <w:lang w:eastAsia="ar-SA"/>
     </w:rPr>
   </w:style>
+  <w:style w:type="character" w:styleId="Lienhypertexte">
+    <w:name w:val="Hyperlink"/>
+    <w:basedOn w:val="Policepardfaut"/>
+    <w:uiPriority w:val="99"/>
+    <w:unhideWhenUsed/>
+    <w:rsid w:val="002E1AA8"/>
+    <w:rPr>
+      <w:color w:val="0563C1" w:themeColor="hyperlink"/>
+      <w:u w:val="single"/>
+    </w:rPr>
+  </w:style>
+  <w:style w:type="character" w:styleId="Mentionnonrsolue">
+    <w:name w:val="Unresolved Mention"/>
+    <w:basedOn w:val="Policepardfaut"/>
+    <w:uiPriority w:val="99"/>
+    <w:semiHidden/>
+    <w:unhideWhenUsed/>
+    <w:rsid w:val="002E1AA8"/>
+    <w:rPr>
+      <w:color w:val="605E5C"/>
+      <w:shd w:val="clear" w:color="auto" w:fill="E1DFDD"/>
+    </w:rPr>
+  </w:style>
 </w:styles>
 </file>
 
@@ -42722,9 +42583,7 @@
 </file>
 
 <file path=customXml/item1.xml><?xml version="1.0" encoding="utf-8"?>
-<p:properties xmlns:p="http://schemas.microsoft.com/office/2006/metadata/properties" xmlns:xsi="http://www.w3.org/2001/XMLSchema-instance" xmlns:pc="http://schemas.microsoft.com/office/infopath/2007/PartnerControls">
-  <documentManagement/>
-</p:properties>
+<b:Sources xmlns:b="http://schemas.openxmlformats.org/officeDocument/2006/bibliography" xmlns="http://schemas.openxmlformats.org/officeDocument/2006/bibliography" SelectedStyle="/APASixthEditionOfficeOnline.xsl" StyleName="APA" Version="6"/>
 </file>
 
 <file path=customXml/item2.xml><?xml version="1.0" encoding="utf-8"?>
@@ -42737,7 +42596,9 @@
 </file>
 
 <file path=customXml/item3.xml><?xml version="1.0" encoding="utf-8"?>
-<b:Sources xmlns:b="http://schemas.openxmlformats.org/officeDocument/2006/bibliography" xmlns="http://schemas.openxmlformats.org/officeDocument/2006/bibliography" SelectedStyle="/APASixthEditionOfficeOnline.xsl" StyleName="APA" Version="6"/>
+<p:properties xmlns:p="http://schemas.microsoft.com/office/2006/metadata/properties" xmlns:xsi="http://www.w3.org/2001/XMLSchema-instance" xmlns:pc="http://schemas.microsoft.com/office/infopath/2007/PartnerControls">
+  <documentManagement/>
+</p:properties>
 </file>
 
 <file path=customXml/item4.xml><?xml version="1.0" encoding="utf-8"?>
@@ -42899,10 +42760,9 @@
 </file>
 
 <file path=customXml/itemProps1.xml><?xml version="1.0" encoding="utf-8"?>
-<ds:datastoreItem xmlns:ds="http://schemas.openxmlformats.org/officeDocument/2006/customXml" ds:itemID="{B2E3BFA2-F4AD-4356-A434-A5737B7D6D99}">
+<ds:datastoreItem xmlns:ds="http://schemas.openxmlformats.org/officeDocument/2006/customXml" ds:itemID="{5B9A59D0-D70D-4250-BFDA-A75B70B6051A}">
   <ds:schemaRefs>
-    <ds:schemaRef ds:uri="http://schemas.microsoft.com/office/2006/metadata/properties"/>
-    <ds:schemaRef ds:uri="http://schemas.microsoft.com/office/infopath/2007/PartnerControls"/>
+    <ds:schemaRef ds:uri="http://schemas.openxmlformats.org/officeDocument/2006/bibliography"/>
   </ds:schemaRefs>
 </ds:datastoreItem>
 </file>
@@ -42916,9 +42776,10 @@
 </file>
 
 <file path=customXml/itemProps3.xml><?xml version="1.0" encoding="utf-8"?>
-<ds:datastoreItem xmlns:ds="http://schemas.openxmlformats.org/officeDocument/2006/customXml" ds:itemID="{5B9A59D0-D70D-4250-BFDA-A75B70B6051A}">
+<ds:datastoreItem xmlns:ds="http://schemas.openxmlformats.org/officeDocument/2006/customXml" ds:itemID="{B2E3BFA2-F4AD-4356-A434-A5737B7D6D99}">
   <ds:schemaRefs>
-    <ds:schemaRef ds:uri="http://schemas.openxmlformats.org/officeDocument/2006/bibliography"/>
+    <ds:schemaRef ds:uri="http://schemas.microsoft.com/office/2006/metadata/properties"/>
+    <ds:schemaRef ds:uri="http://schemas.microsoft.com/office/infopath/2007/PartnerControls"/>
   </ds:schemaRefs>
 </ds:datastoreItem>
 </file>

</xml_diff>